<commit_message>
renamed code -> src
</commit_message>
<xml_diff>
--- a/docs/dict.docx
+++ b/docs/dict.docx
@@ -8,7 +8,10 @@
           <w:b/>
           <w:bCs/>
         </w:rPr>
-        <w:t xml:space="preserve">Reinforcement Learning (RL): </w:t>
+        <w:t>Reinforcement Learning (RL):</w:t>
+      </w:r>
+      <w:r>
+        <w:t xml:space="preserve"> </w:t>
       </w:r>
       <w:r>
         <w:t xml:space="preserve">A machine learning approach where an agent learns to make decisions through trial and error, receiving rewards for beneficial actions </w:t>
@@ -181,6 +184,88 @@
         <w:t xml:space="preserve"> Approaches in MADRL where agents either learn their policies independently or jointly, impacting the way they interact and make decisions.</w:t>
       </w:r>
     </w:p>
+    <w:p>
+      <w:r>
+        <w:rPr>
+          <w:b/>
+          <w:bCs/>
+        </w:rPr>
+        <w:lastRenderedPageBreak/>
+        <w:t>Particle Swarm Optimization (PSO):</w:t>
+      </w:r>
+      <w:r>
+        <w:t xml:space="preserve"> A computational technique inspired by the social </w:t>
+      </w:r>
+      <w:proofErr w:type="spellStart"/>
+      <w:r>
+        <w:t>behavior</w:t>
+      </w:r>
+      <w:proofErr w:type="spellEnd"/>
+      <w:r>
+        <w:t xml:space="preserve"> of animals like birds and fish. It's used to find optimal solutions in complex, multi-dimensional search spaces by simulating the movements of a swarm.</w:t>
+      </w:r>
+    </w:p>
+    <w:p/>
+    <w:p>
+      <w:r>
+        <w:rPr>
+          <w:b/>
+          <w:bCs/>
+        </w:rPr>
+        <w:t>Swarm Intelligence:</w:t>
+      </w:r>
+      <w:r>
+        <w:t xml:space="preserve"> An artificial intelligence paradigm based on the collective </w:t>
+      </w:r>
+      <w:proofErr w:type="spellStart"/>
+      <w:r>
+        <w:t>behavior</w:t>
+      </w:r>
+      <w:proofErr w:type="spellEnd"/>
+      <w:r>
+        <w:t xml:space="preserve"> of decentralized and self-organized systems, typically natural like insects or animal groups.</w:t>
+      </w:r>
+    </w:p>
+    <w:p/>
+    <w:p>
+      <w:r>
+        <w:rPr>
+          <w:b/>
+          <w:bCs/>
+        </w:rPr>
+        <w:t>Evolutionary Computation:</w:t>
+      </w:r>
+      <w:r>
+        <w:t xml:space="preserve"> A subset of artificial intelligence involving algorithms that mimic biological evolution, such as mutation, selection, and crossover, to solve problems.</w:t>
+      </w:r>
+    </w:p>
+    <w:p/>
+    <w:p>
+      <w:r>
+        <w:rPr>
+          <w:b/>
+          <w:bCs/>
+        </w:rPr>
+        <w:t>Fitness Function:</w:t>
+      </w:r>
+      <w:r>
+        <w:t xml:space="preserve"> A type of objective function in optimization and genetic algorithms that quantifies the optimality of a solution (particle) in a search space.</w:t>
+      </w:r>
+    </w:p>
+    <w:p/>
+    <w:p>
+      <w:r>
+        <w:rPr>
+          <w:b/>
+          <w:bCs/>
+        </w:rPr>
+        <w:t>Global Best:</w:t>
+      </w:r>
+      <w:r>
+        <w:t xml:space="preserve"> In PSO, the best position or solution found by any particle in the entire swarm up to the current iteration.</w:t>
+      </w:r>
+    </w:p>
+    <w:p/>
     <w:sectPr>
       <w:pgSz w:w="11906" w:h="16838"/>
       <w:pgMar w:top="1440" w:right="1440" w:bottom="1440" w:left="1440" w:header="708" w:footer="708" w:gutter="0"/>
@@ -189,6 +274,163 @@
     </w:sectPr>
   </w:body>
 </w:document>
+</file>
+
+<file path=word/numbering.xml><?xml version="1.0" encoding="utf-8"?>
+<w:numbering xmlns:wpc="http://schemas.microsoft.com/office/word/2010/wordprocessingCanvas" xmlns:cx="http://schemas.microsoft.com/office/drawing/2014/chartex" xmlns:cx1="http://schemas.microsoft.com/office/drawing/2015/9/8/chartex" xmlns:cx2="http://schemas.microsoft.com/office/drawing/2015/10/21/chartex" xmlns:cx3="http://schemas.microsoft.com/office/drawing/2016/5/9/chartex" xmlns:cx4="http://schemas.microsoft.com/office/drawing/2016/5/10/chartex" xmlns:cx5="http://schemas.microsoft.com/office/drawing/2016/5/11/chartex" xmlns:cx6="http://schemas.microsoft.com/office/drawing/2016/5/12/chartex" xmlns:cx7="http://schemas.microsoft.com/office/drawing/2016/5/13/chartex" xmlns:cx8="http://schemas.microsoft.com/office/drawing/2016/5/14/chartex" xmlns:mc="http://schemas.openxmlformats.org/markup-compatibility/2006" xmlns:aink="http://schemas.microsoft.com/office/drawing/2016/ink" xmlns:am3d="http://schemas.microsoft.com/office/drawing/2017/model3d" xmlns:o="urn:schemas-microsoft-com:office:office" xmlns:oel="http://schemas.microsoft.com/office/2019/extlst" xmlns:r="http://schemas.openxmlformats.org/officeDocument/2006/relationships" xmlns:m="http://schemas.openxmlformats.org/officeDocument/2006/math" xmlns:v="urn:schemas-microsoft-com:vml" xmlns:wp14="http://schemas.microsoft.com/office/word/2010/wordprocessingDrawing" xmlns:wp="http://schemas.openxmlformats.org/drawingml/2006/wordprocessingDrawing" xmlns:w10="urn:schemas-microsoft-com:office:word" xmlns:w="http://schemas.openxmlformats.org/wordprocessingml/2006/main" xmlns:w14="http://schemas.microsoft.com/office/word/2010/wordml" xmlns:w15="http://schemas.microsoft.com/office/word/2012/wordml" xmlns:w16cex="http://schemas.microsoft.com/office/word/2018/wordml/cex" xmlns:w16cid="http://schemas.microsoft.com/office/word/2016/wordml/cid" xmlns:w16="http://schemas.microsoft.com/office/word/2018/wordml" xmlns:w16sdtdh="http://schemas.microsoft.com/office/word/2020/wordml/sdtdatahash" xmlns:w16se="http://schemas.microsoft.com/office/word/2015/wordml/symex" xmlns:wpg="http://schemas.microsoft.com/office/word/2010/wordprocessingGroup" xmlns:wpi="http://schemas.microsoft.com/office/word/2010/wordprocessingInk" xmlns:wne="http://schemas.microsoft.com/office/word/2006/wordml" xmlns:wps="http://schemas.microsoft.com/office/word/2010/wordprocessingShape" mc:Ignorable="w14 w15 w16se w16cid w16 w16cex w16sdtdh wp14">
+  <w:abstractNum w:abstractNumId="0" w15:restartNumberingAfterBreak="0">
+    <w:nsid w:val="1A3C273B"/>
+    <w:multiLevelType w:val="multilevel"/>
+    <w:tmpl w:val="6F9297FA"/>
+    <w:lvl w:ilvl="0">
+      <w:start w:val="1"/>
+      <w:numFmt w:val="bullet"/>
+      <w:lvlText w:val=""/>
+      <w:lvlJc w:val="left"/>
+      <w:pPr>
+        <w:tabs>
+          <w:tab w:val="num" w:pos="360"/>
+        </w:tabs>
+        <w:ind w:left="360" w:hanging="360"/>
+      </w:pPr>
+      <w:rPr>
+        <w:rFonts w:ascii="Symbol" w:hAnsi="Symbol" w:hint="default"/>
+        <w:sz w:val="20"/>
+      </w:rPr>
+    </w:lvl>
+    <w:lvl w:ilvl="1" w:tentative="1">
+      <w:start w:val="1"/>
+      <w:numFmt w:val="bullet"/>
+      <w:lvlText w:val="o"/>
+      <w:lvlJc w:val="left"/>
+      <w:pPr>
+        <w:tabs>
+          <w:tab w:val="num" w:pos="1080"/>
+        </w:tabs>
+        <w:ind w:left="1080" w:hanging="360"/>
+      </w:pPr>
+      <w:rPr>
+        <w:rFonts w:ascii="Courier New" w:hAnsi="Courier New" w:hint="default"/>
+        <w:sz w:val="20"/>
+      </w:rPr>
+    </w:lvl>
+    <w:lvl w:ilvl="2" w:tentative="1">
+      <w:start w:val="1"/>
+      <w:numFmt w:val="bullet"/>
+      <w:lvlText w:val=""/>
+      <w:lvlJc w:val="left"/>
+      <w:pPr>
+        <w:tabs>
+          <w:tab w:val="num" w:pos="1800"/>
+        </w:tabs>
+        <w:ind w:left="1800" w:hanging="360"/>
+      </w:pPr>
+      <w:rPr>
+        <w:rFonts w:ascii="Wingdings" w:hAnsi="Wingdings" w:hint="default"/>
+        <w:sz w:val="20"/>
+      </w:rPr>
+    </w:lvl>
+    <w:lvl w:ilvl="3" w:tentative="1">
+      <w:start w:val="1"/>
+      <w:numFmt w:val="bullet"/>
+      <w:lvlText w:val=""/>
+      <w:lvlJc w:val="left"/>
+      <w:pPr>
+        <w:tabs>
+          <w:tab w:val="num" w:pos="2520"/>
+        </w:tabs>
+        <w:ind w:left="2520" w:hanging="360"/>
+      </w:pPr>
+      <w:rPr>
+        <w:rFonts w:ascii="Wingdings" w:hAnsi="Wingdings" w:hint="default"/>
+        <w:sz w:val="20"/>
+      </w:rPr>
+    </w:lvl>
+    <w:lvl w:ilvl="4" w:tentative="1">
+      <w:start w:val="1"/>
+      <w:numFmt w:val="bullet"/>
+      <w:lvlText w:val=""/>
+      <w:lvlJc w:val="left"/>
+      <w:pPr>
+        <w:tabs>
+          <w:tab w:val="num" w:pos="3240"/>
+        </w:tabs>
+        <w:ind w:left="3240" w:hanging="360"/>
+      </w:pPr>
+      <w:rPr>
+        <w:rFonts w:ascii="Wingdings" w:hAnsi="Wingdings" w:hint="default"/>
+        <w:sz w:val="20"/>
+      </w:rPr>
+    </w:lvl>
+    <w:lvl w:ilvl="5" w:tentative="1">
+      <w:start w:val="1"/>
+      <w:numFmt w:val="bullet"/>
+      <w:lvlText w:val=""/>
+      <w:lvlJc w:val="left"/>
+      <w:pPr>
+        <w:tabs>
+          <w:tab w:val="num" w:pos="3960"/>
+        </w:tabs>
+        <w:ind w:left="3960" w:hanging="360"/>
+      </w:pPr>
+      <w:rPr>
+        <w:rFonts w:ascii="Wingdings" w:hAnsi="Wingdings" w:hint="default"/>
+        <w:sz w:val="20"/>
+      </w:rPr>
+    </w:lvl>
+    <w:lvl w:ilvl="6" w:tentative="1">
+      <w:start w:val="1"/>
+      <w:numFmt w:val="bullet"/>
+      <w:lvlText w:val=""/>
+      <w:lvlJc w:val="left"/>
+      <w:pPr>
+        <w:tabs>
+          <w:tab w:val="num" w:pos="4680"/>
+        </w:tabs>
+        <w:ind w:left="4680" w:hanging="360"/>
+      </w:pPr>
+      <w:rPr>
+        <w:rFonts w:ascii="Wingdings" w:hAnsi="Wingdings" w:hint="default"/>
+        <w:sz w:val="20"/>
+      </w:rPr>
+    </w:lvl>
+    <w:lvl w:ilvl="7" w:tentative="1">
+      <w:start w:val="1"/>
+      <w:numFmt w:val="bullet"/>
+      <w:lvlText w:val=""/>
+      <w:lvlJc w:val="left"/>
+      <w:pPr>
+        <w:tabs>
+          <w:tab w:val="num" w:pos="5400"/>
+        </w:tabs>
+        <w:ind w:left="5400" w:hanging="360"/>
+      </w:pPr>
+      <w:rPr>
+        <w:rFonts w:ascii="Wingdings" w:hAnsi="Wingdings" w:hint="default"/>
+        <w:sz w:val="20"/>
+      </w:rPr>
+    </w:lvl>
+    <w:lvl w:ilvl="8" w:tentative="1">
+      <w:start w:val="1"/>
+      <w:numFmt w:val="bullet"/>
+      <w:lvlText w:val=""/>
+      <w:lvlJc w:val="left"/>
+      <w:pPr>
+        <w:tabs>
+          <w:tab w:val="num" w:pos="6120"/>
+        </w:tabs>
+        <w:ind w:left="6120" w:hanging="360"/>
+      </w:pPr>
+      <w:rPr>
+        <w:rFonts w:ascii="Wingdings" w:hAnsi="Wingdings" w:hint="default"/>
+        <w:sz w:val="20"/>
+      </w:rPr>
+    </w:lvl>
+  </w:abstractNum>
+  <w:num w:numId="1" w16cid:durableId="1996185400">
+    <w:abstractNumId w:val="0"/>
+  </w:num>
+</w:numbering>
 </file>
 
 <file path=word/styles.xml><?xml version="1.0" encoding="utf-8"?>
@@ -1108,6 +1350,36 @@
       <w:spacing w:val="5"/>
     </w:rPr>
   </w:style>
+  <w:style w:type="paragraph" w:styleId="NormalWeb">
+    <w:name w:val="Normal (Web)"/>
+    <w:basedOn w:val="Normal"/>
+    <w:uiPriority w:val="99"/>
+    <w:semiHidden/>
+    <w:unhideWhenUsed/>
+    <w:rsid w:val="008B439A"/>
+    <w:pPr>
+      <w:spacing w:before="100" w:beforeAutospacing="1" w:after="100" w:afterAutospacing="1" w:line="240" w:lineRule="auto"/>
+    </w:pPr>
+    <w:rPr>
+      <w:rFonts w:ascii="Times New Roman" w:eastAsia="Times New Roman" w:hAnsi="Times New Roman" w:cs="Times New Roman"/>
+      <w:kern w:val="0"/>
+      <w:sz w:val="24"/>
+      <w:szCs w:val="24"/>
+      <w:lang w:val="en-DE" w:eastAsia="en-DE"/>
+      <w14:ligatures w14:val="none"/>
+    </w:rPr>
+  </w:style>
+  <w:style w:type="character" w:styleId="Strong">
+    <w:name w:val="Strong"/>
+    <w:basedOn w:val="DefaultParagraphFont"/>
+    <w:uiPriority w:val="22"/>
+    <w:qFormat/>
+    <w:rsid w:val="008B439A"/>
+    <w:rPr>
+      <w:b/>
+      <w:bCs/>
+    </w:rPr>
+  </w:style>
 </w:styles>
 </file>
 

</xml_diff>